<commit_message>
new class diagram and requirements doc
</commit_message>
<xml_diff>
--- a/RequirementsFinal.docx
+++ b/RequirementsFinal.docx
@@ -13,6 +13,7 @@
           <w:docPartUnique/>
         </w:docPartObj>
       </w:sdtPr>
+      <w:sdtEndPr/>
       <w:sdtContent>
         <w:p>
           <w:pPr>
@@ -86,6 +87,7 @@
                                     <w:dataBinding w:prefixMappings="xmlns:ns0='http://purl.org/dc/elements/1.1/' xmlns:ns1='http://schemas.openxmlformats.org/package/2006/metadata/core-properties' " w:xpath="/ns1:coreProperties[1]/ns0:title[1]" w:storeItemID="{6C3C8BC8-F283-45AE-878A-BAB7291924A1}"/>
                                     <w:text/>
                                   </w:sdtPr>
+                                  <w:sdtEndPr/>
                                   <w:sdtContent>
                                     <w:r>
                                       <w:rPr>
@@ -133,6 +135,7 @@
                                   <w:dataBinding w:prefixMappings="xmlns:ns0='http://schemas.microsoft.com/office/2006/coverPageProps'" w:xpath="/ns0:CoverPageProperties[1]/ns0:Abstract[1]" w:storeItemID="{55AF091B-3C7A-41E3-B477-F2FDAA23CFDA}"/>
                                   <w:text/>
                                 </w:sdtPr>
+                                <w:sdtEndPr/>
                                 <w:sdtContent>
                                   <w:p>
                                     <w:pPr>
@@ -952,8 +955,6 @@
           <w:r>
             <w:t>Contents</w:t>
           </w:r>
-          <w:bookmarkStart w:id="6" w:name="_GoBack"/>
-          <w:bookmarkEnd w:id="6"/>
         </w:p>
         <w:p>
           <w:pPr>
@@ -3871,12 +3872,12 @@
           <w:numId w:val="27"/>
         </w:numPr>
       </w:pPr>
-      <w:bookmarkStart w:id="7" w:name="_Toc443471055"/>
+      <w:bookmarkStart w:id="3" w:name="_Toc443471055"/>
       <w:r>
         <w:lastRenderedPageBreak/>
         <w:t>Introduction</w:t>
       </w:r>
-      <w:bookmarkEnd w:id="7"/>
+      <w:bookmarkEnd w:id="3"/>
     </w:p>
     <w:p>
       <w:pPr>
@@ -3886,14 +3887,14 @@
           <w:numId w:val="27"/>
         </w:numPr>
       </w:pPr>
-      <w:bookmarkStart w:id="8" w:name="_Toc443471056"/>
+      <w:bookmarkStart w:id="4" w:name="_Toc443471056"/>
       <w:r>
         <w:t xml:space="preserve">Project </w:t>
       </w:r>
       <w:r>
         <w:t>Objective</w:t>
       </w:r>
-      <w:bookmarkEnd w:id="8"/>
+      <w:bookmarkEnd w:id="4"/>
     </w:p>
     <w:p>
       <w:pPr>
@@ -3985,7 +3986,7 @@
           <w:numId w:val="27"/>
         </w:numPr>
       </w:pPr>
-      <w:bookmarkStart w:id="9" w:name="_Toc443471057"/>
+      <w:bookmarkStart w:id="5" w:name="_Toc443471057"/>
       <w:r>
         <w:t>Pro</w:t>
       </w:r>
@@ -3995,7 +3996,7 @@
       <w:r>
         <w:t>Scope</w:t>
       </w:r>
-      <w:bookmarkEnd w:id="9"/>
+      <w:bookmarkEnd w:id="5"/>
     </w:p>
     <w:p>
       <w:pPr>
@@ -4040,7 +4041,13 @@
       </w:pPr>
       <w:r>
         <w:lastRenderedPageBreak/>
-        <w:t xml:space="preserve">We will be using Google Maps to create custom markers for buildings. Each marker will be in the form of the building’s initials when the user views the map, and when they tap on the initials there will be a pop-up window containing the building’s name, a brief description of its contents, and hours of business (if applicable). </w:t>
+        <w:t>We will be using Google Maps to create custom markers for buildings. Each marker will be in the form of the building’s initials when the user views the map, and when they tap on the initials</w:t>
+      </w:r>
+      <w:r>
+        <w:t>,</w:t>
+      </w:r>
+      <w:r>
+        <w:t xml:space="preserve"> there will be a pop-up window containing the building’s name, a brief description of its contents, and hours of business (if applicable). </w:t>
       </w:r>
       <w:r>
         <w:t>Dining locations will be emphasized by a special icon when the user chooses the Food filter. The user can then tap on one of the dining icons to see a brief description of the options (coffee, sandwiches, etc</w:t>
@@ -4077,11 +4084,11 @@
           <w:numId w:val="27"/>
         </w:numPr>
       </w:pPr>
-      <w:bookmarkStart w:id="10" w:name="_Toc443471058"/>
+      <w:bookmarkStart w:id="6" w:name="_Toc443471058"/>
       <w:r>
         <w:t>Success Criteria</w:t>
       </w:r>
-      <w:bookmarkEnd w:id="10"/>
+      <w:bookmarkEnd w:id="6"/>
     </w:p>
     <w:p>
       <w:pPr>
@@ -4138,11 +4145,11 @@
           <w:numId w:val="27"/>
         </w:numPr>
       </w:pPr>
-      <w:bookmarkStart w:id="11" w:name="_Toc443471059"/>
+      <w:bookmarkStart w:id="7" w:name="_Toc443471059"/>
       <w:r>
         <w:t>Collaboration with Stakeholders</w:t>
       </w:r>
-      <w:bookmarkEnd w:id="11"/>
+      <w:bookmarkEnd w:id="7"/>
     </w:p>
     <w:p>
       <w:pPr>
@@ -4176,12 +4183,12 @@
           <w:numId w:val="27"/>
         </w:numPr>
       </w:pPr>
-      <w:bookmarkStart w:id="12" w:name="_Toc443471060"/>
+      <w:bookmarkStart w:id="8" w:name="_Toc443471060"/>
       <w:r>
         <w:lastRenderedPageBreak/>
         <w:t>Project Plan</w:t>
       </w:r>
-      <w:bookmarkEnd w:id="12"/>
+      <w:bookmarkEnd w:id="8"/>
     </w:p>
     <w:p>
       <w:pPr>
@@ -4191,11 +4198,11 @@
           <w:numId w:val="27"/>
         </w:numPr>
       </w:pPr>
-      <w:bookmarkStart w:id="13" w:name="_Toc443471061"/>
+      <w:bookmarkStart w:id="9" w:name="_Toc443471061"/>
       <w:r>
         <w:t>Work Breakdown Structure (WBS)</w:t>
       </w:r>
-      <w:bookmarkEnd w:id="13"/>
+      <w:bookmarkEnd w:id="9"/>
     </w:p>
     <w:p>
       <w:r>
@@ -4293,12 +4300,12 @@
           <w:numId w:val="27"/>
         </w:numPr>
       </w:pPr>
-      <w:bookmarkStart w:id="14" w:name="_Toc443471062"/>
+      <w:bookmarkStart w:id="10" w:name="_Toc443471062"/>
       <w:r>
         <w:lastRenderedPageBreak/>
         <w:t>Project Resources</w:t>
       </w:r>
-      <w:bookmarkEnd w:id="14"/>
+      <w:bookmarkEnd w:id="10"/>
     </w:p>
     <w:tbl>
       <w:tblPr>
@@ -4884,6 +4891,12 @@
               </w:rPr>
               <w:t xml:space="preserve">                                                                      Total cost = $</w:t>
             </w:r>
+            <w:r>
+              <w:rPr>
+                <w:noProof/>
+              </w:rPr>
+              <w:t>27,518</w:t>
+            </w:r>
           </w:p>
         </w:tc>
       </w:tr>
@@ -4907,7 +4920,13 @@
         <w:rPr>
           <w:noProof/>
         </w:rPr>
-        <w:t>We will require a total of $xxxx</w:t>
+        <w:t>We will require a total of $</w:t>
+      </w:r>
+      <w:r>
+        <w:rPr>
+          <w:noProof/>
+        </w:rPr>
+        <w:t>27,518</w:t>
       </w:r>
       <w:r>
         <w:rPr>
@@ -5001,12 +5020,12 @@
           <w:numId w:val="27"/>
         </w:numPr>
       </w:pPr>
-      <w:bookmarkStart w:id="15" w:name="_Toc443471063"/>
+      <w:bookmarkStart w:id="11" w:name="_Toc443471063"/>
       <w:r>
         <w:lastRenderedPageBreak/>
         <w:t>Responsibility Matrix</w:t>
       </w:r>
-      <w:bookmarkEnd w:id="15"/>
+      <w:bookmarkEnd w:id="11"/>
     </w:p>
     <w:tbl>
       <w:tblPr>
@@ -6683,7 +6702,7 @@
           <w:numId w:val="27"/>
         </w:numPr>
       </w:pPr>
-      <w:bookmarkStart w:id="16" w:name="_Toc443471064"/>
+      <w:bookmarkStart w:id="12" w:name="_Toc443471064"/>
       <w:r>
         <w:rPr>
           <w:noProof/>
@@ -6767,7 +6786,7 @@
       <w:r>
         <w:t>Gantt Chart</w:t>
       </w:r>
-      <w:bookmarkEnd w:id="16"/>
+      <w:bookmarkEnd w:id="12"/>
     </w:p>
     <w:p>
       <w:pPr>
@@ -6777,7 +6796,7 @@
           <w:numId w:val="27"/>
         </w:numPr>
       </w:pPr>
-      <w:bookmarkStart w:id="17" w:name="_Toc443471065"/>
+      <w:bookmarkStart w:id="13" w:name="_Toc443471065"/>
       <w:r>
         <w:rPr>
           <w:noProof/>
@@ -6858,7 +6877,7 @@
       <w:r>
         <w:t>Pert Chart</w:t>
       </w:r>
-      <w:bookmarkEnd w:id="17"/>
+      <w:bookmarkEnd w:id="13"/>
       <w:r>
         <w:br w:type="page"/>
       </w:r>
@@ -6871,12 +6890,12 @@
           <w:numId w:val="27"/>
         </w:numPr>
       </w:pPr>
-      <w:bookmarkStart w:id="18" w:name="_Toc443471066"/>
+      <w:bookmarkStart w:id="14" w:name="_Toc443471066"/>
       <w:r>
         <w:lastRenderedPageBreak/>
         <w:t>Cost Estimation</w:t>
       </w:r>
-      <w:bookmarkEnd w:id="18"/>
+      <w:bookmarkEnd w:id="14"/>
     </w:p>
     <w:p>
       <w:pPr>
@@ -6886,11 +6905,11 @@
           <w:numId w:val="27"/>
         </w:numPr>
       </w:pPr>
-      <w:bookmarkStart w:id="19" w:name="_Toc443471067"/>
+      <w:bookmarkStart w:id="15" w:name="_Toc443471067"/>
       <w:r>
         <w:t>Function Point Estimation</w:t>
       </w:r>
-      <w:bookmarkEnd w:id="19"/>
+      <w:bookmarkEnd w:id="15"/>
     </w:p>
     <w:tbl>
       <w:tblPr>
@@ -8637,12 +8656,12 @@
           <w:numId w:val="27"/>
         </w:numPr>
       </w:pPr>
-      <w:bookmarkStart w:id="20" w:name="_Toc443471068"/>
+      <w:bookmarkStart w:id="16" w:name="_Toc443471068"/>
       <w:r>
         <w:lastRenderedPageBreak/>
         <w:t>Lines of Code Estimation</w:t>
       </w:r>
-      <w:bookmarkEnd w:id="20"/>
+      <w:bookmarkEnd w:id="16"/>
     </w:p>
     <w:tbl>
       <w:tblPr>
@@ -9202,7 +9221,13 @@
     </w:p>
     <w:p>
       <w:r>
-        <w:t xml:space="preserve">We estimate our application to contain 1775 LOC. Assuming the average productivity rate of 620 LOC/person-month, it will take us 1.28 months to produce the application. </w:t>
+        <w:t>We estimate our application to contain 1775 LOC</w:t>
+      </w:r>
+      <w:r>
+        <w:t>, judging by approximate comparison to previous projects we have worked on</w:t>
+      </w:r>
+      <w:r>
+        <w:t xml:space="preserve">. Assuming the average productivity rate of 620 LOC/person-month, it will take us 1.28 months to produce the application. </w:t>
       </w:r>
       <w:r>
         <w:rPr>
@@ -9242,12 +9267,12 @@
           <w:numId w:val="27"/>
         </w:numPr>
       </w:pPr>
-      <w:bookmarkStart w:id="21" w:name="_Toc443471069"/>
+      <w:bookmarkStart w:id="17" w:name="_Toc443471069"/>
       <w:r>
         <w:lastRenderedPageBreak/>
         <w:t>Cost Estimates</w:t>
       </w:r>
-      <w:bookmarkEnd w:id="21"/>
+      <w:bookmarkEnd w:id="17"/>
     </w:p>
     <w:p>
       <w:pPr>
@@ -9825,12 +9850,12 @@
           <w:numId w:val="27"/>
         </w:numPr>
       </w:pPr>
-      <w:bookmarkStart w:id="22" w:name="_Toc443471070"/>
+      <w:bookmarkStart w:id="18" w:name="_Toc443471070"/>
       <w:r>
         <w:lastRenderedPageBreak/>
         <w:t>Risk Plan</w:t>
       </w:r>
-      <w:bookmarkEnd w:id="22"/>
+      <w:bookmarkEnd w:id="18"/>
     </w:p>
     <w:tbl>
       <w:tblPr>
@@ -9842,11 +9867,11 @@
         <w:tblLook w:val="04A0" w:firstRow="1" w:lastRow="0" w:firstColumn="1" w:lastColumn="0" w:noHBand="0" w:noVBand="1"/>
       </w:tblPr>
       <w:tblGrid>
-        <w:gridCol w:w="2422"/>
+        <w:gridCol w:w="2394"/>
         <w:gridCol w:w="1194"/>
         <w:gridCol w:w="1460"/>
-        <w:gridCol w:w="1058"/>
-        <w:gridCol w:w="2996"/>
+        <w:gridCol w:w="1056"/>
+        <w:gridCol w:w="3026"/>
       </w:tblGrid>
       <w:tr>
         <w:tc>
@@ -10114,7 +10139,14 @@
                 <w:noProof/>
                 <w:color w:val="1C6194" w:themeColor="accent6" w:themeShade="BF"/>
               </w:rPr>
-              <w:t>Distribute the work load between other team members</w:t>
+              <w:t>Distribute the work</w:t>
+            </w:r>
+            <w:r>
+              <w:rPr>
+                <w:noProof/>
+                <w:color w:val="1C6194" w:themeColor="accent6" w:themeShade="BF"/>
+              </w:rPr>
+              <w:t>load between other team members</w:t>
             </w:r>
           </w:p>
         </w:tc>
@@ -10451,7 +10483,21 @@
                 <w:noProof/>
                 <w:color w:val="1C6194" w:themeColor="accent6" w:themeShade="BF"/>
               </w:rPr>
-              <w:t xml:space="preserve">Create a new feature somewhat related to the uncompleted feature for substitution  </w:t>
+              <w:t xml:space="preserve">Create a new feature somewhat related to the </w:t>
+            </w:r>
+            <w:r>
+              <w:rPr>
+                <w:noProof/>
+                <w:color w:val="1C6194" w:themeColor="accent6" w:themeShade="BF"/>
+              </w:rPr>
+              <w:t>unimplemented</w:t>
+            </w:r>
+            <w:r>
+              <w:rPr>
+                <w:noProof/>
+                <w:color w:val="1C6194" w:themeColor="accent6" w:themeShade="BF"/>
+              </w:rPr>
+              <w:t xml:space="preserve"> feature for substitution  </w:t>
             </w:r>
           </w:p>
         </w:tc>
@@ -10657,7 +10703,7 @@
         <w:pStyle w:val="Heading2"/>
         <w:ind w:left="720" w:hanging="360"/>
       </w:pPr>
-      <w:bookmarkStart w:id="23" w:name="_Toc443471071"/>
+      <w:bookmarkStart w:id="19" w:name="_Toc443471071"/>
       <w:r>
         <w:lastRenderedPageBreak/>
         <w:t xml:space="preserve">2.8.1 </w:t>
@@ -10665,7 +10711,7 @@
       <w:r>
         <w:t>Project Monitoring and Control Mechanisms</w:t>
       </w:r>
-      <w:bookmarkEnd w:id="23"/>
+      <w:bookmarkEnd w:id="19"/>
     </w:p>
     <w:p>
       <w:pPr>
@@ -10702,7 +10748,19 @@
         <w:rPr>
           <w:noProof/>
         </w:rPr>
-        <w:t>tion Slack to communicate with each other. Team members will also meet face-to-face once or twice a week. During these meetings, the project manager will make sure all team members know exactly what tasks they are responsible for, check the progress of the team to make sure the project is on schedule and take necessary actions if the project is behind schedule. In addition, every team member will go over completed tasks, ask for feedback, and make changes if neccessary. This will keep everybody updated on every aspect of the project and help the project manager to make sure ev</w:t>
+        <w:t>tion Slack to communicate with each other. Team members will also meet face-to-face once or twice a week. During these meetings, the project manager will make sure all team members know exactly what tasks they are responsible for, check the progress of the team to make sure the project is on schedule and take necessary actions if the project is behind schedule. In addition, every team member will go over completed tasks, ask for fe</w:t>
+      </w:r>
+      <w:r>
+        <w:rPr>
+          <w:noProof/>
+        </w:rPr>
+        <w:t>edback, and make changes if nec</w:t>
+      </w:r>
+      <w:r>
+        <w:rPr>
+          <w:noProof/>
+        </w:rPr>
+        <w:t>essary. This will keep everybody updated on every aspect of the project and help the project manager to make sure ev</w:t>
       </w:r>
       <w:r>
         <w:rPr>
@@ -10722,7 +10780,7 @@
         <w:pStyle w:val="Heading2"/>
         <w:ind w:left="720" w:hanging="360"/>
       </w:pPr>
-      <w:bookmarkStart w:id="24" w:name="_Toc443471072"/>
+      <w:bookmarkStart w:id="20" w:name="_Toc443471072"/>
       <w:r>
         <w:t xml:space="preserve">2.8.2 Possible </w:t>
       </w:r>
@@ -10738,7 +10796,7 @@
       <w:r>
         <w:t>ssues</w:t>
       </w:r>
-      <w:bookmarkEnd w:id="24"/>
+      <w:bookmarkEnd w:id="20"/>
     </w:p>
     <w:p>
       <w:pPr>
@@ -10751,7 +10809,19 @@
         <w:rPr>
           <w:noProof/>
         </w:rPr>
-        <w:t xml:space="preserve">Campus Quest will need internet connection in order to perform most tasks. Its speed and responsiveness will be limited by the speed of the local network or phone internet service provider. Campus Quest largely depends on Google Maps. Therefore, any Google </w:t>
+        <w:t>Campus Quest will need</w:t>
+      </w:r>
+      <w:r>
+        <w:rPr>
+          <w:noProof/>
+        </w:rPr>
+        <w:t xml:space="preserve"> an</w:t>
+      </w:r>
+      <w:r>
+        <w:rPr>
+          <w:noProof/>
+        </w:rPr>
+        <w:t xml:space="preserve"> internet connection in order to perform most tasks. Its speed and responsiveness will be limited by the speed of the local network or phone internet service provider. Campus Quest largely depends on Google Maps. Therefore, any Google </w:t>
       </w:r>
       <w:r>
         <w:rPr>
@@ -10835,12 +10905,12 @@
           <w:numId w:val="27"/>
         </w:numPr>
       </w:pPr>
-      <w:bookmarkStart w:id="25" w:name="_Toc443471073"/>
+      <w:bookmarkStart w:id="21" w:name="_Toc443471073"/>
       <w:r>
         <w:lastRenderedPageBreak/>
         <w:t>Requirements/Analysis Models</w:t>
       </w:r>
-      <w:bookmarkEnd w:id="25"/>
+      <w:bookmarkEnd w:id="21"/>
     </w:p>
     <w:p>
       <w:pPr>
@@ -10850,14 +10920,14 @@
           <w:numId w:val="27"/>
         </w:numPr>
       </w:pPr>
-      <w:bookmarkStart w:id="26" w:name="_Toc443471074"/>
+      <w:bookmarkStart w:id="22" w:name="_Toc443471074"/>
       <w:r>
         <w:t>Major</w:t>
       </w:r>
       <w:r>
         <w:t xml:space="preserve"> Software Functions</w:t>
       </w:r>
-      <w:bookmarkEnd w:id="26"/>
+      <w:bookmarkEnd w:id="22"/>
     </w:p>
     <w:p/>
     <w:p>
@@ -11005,12 +11075,12 @@
           <w:numId w:val="27"/>
         </w:numPr>
       </w:pPr>
-      <w:bookmarkStart w:id="27" w:name="_Toc443471075"/>
+      <w:bookmarkStart w:id="23" w:name="_Toc443471075"/>
       <w:r>
         <w:lastRenderedPageBreak/>
         <w:t>Use Case Diagrams</w:t>
       </w:r>
-      <w:bookmarkEnd w:id="27"/>
+      <w:bookmarkEnd w:id="23"/>
     </w:p>
     <w:p/>
     <w:p>
@@ -11095,12 +11165,12 @@
           <w:numId w:val="27"/>
         </w:numPr>
       </w:pPr>
-      <w:bookmarkStart w:id="28" w:name="_Toc443471076"/>
+      <w:bookmarkStart w:id="24" w:name="_Toc443471076"/>
       <w:r>
         <w:lastRenderedPageBreak/>
         <w:t>Use Case Descriptions (Fully Dressed)</w:t>
       </w:r>
-      <w:bookmarkEnd w:id="28"/>
+      <w:bookmarkEnd w:id="24"/>
     </w:p>
     <w:tbl>
       <w:tblPr>
@@ -12951,12 +13021,12 @@
           <w:numId w:val="27"/>
         </w:numPr>
       </w:pPr>
-      <w:bookmarkStart w:id="29" w:name="_Toc443471077"/>
+      <w:bookmarkStart w:id="25" w:name="_Toc443471077"/>
       <w:r>
         <w:lastRenderedPageBreak/>
         <w:t>Activity Diagrams</w:t>
       </w:r>
-      <w:bookmarkEnd w:id="29"/>
+      <w:bookmarkEnd w:id="25"/>
     </w:p>
     <w:p/>
     <w:p>
@@ -13033,12 +13103,12 @@
           <w:numId w:val="27"/>
         </w:numPr>
       </w:pPr>
-      <w:bookmarkStart w:id="30" w:name="_Toc443471078"/>
+      <w:bookmarkStart w:id="26" w:name="_Toc443471078"/>
       <w:r>
         <w:lastRenderedPageBreak/>
         <w:t>Sequence Diagrams</w:t>
       </w:r>
-      <w:bookmarkEnd w:id="30"/>
+      <w:bookmarkEnd w:id="26"/>
     </w:p>
     <w:p/>
     <w:p>
@@ -13123,7 +13193,7 @@
           <w:numId w:val="27"/>
         </w:numPr>
       </w:pPr>
-      <w:bookmarkStart w:id="31" w:name="_Toc443471079"/>
+      <w:bookmarkStart w:id="27" w:name="_Toc443471079"/>
       <w:r>
         <w:rPr>
           <w:noProof/>
@@ -13137,15 +13207,15 @@
               <wp:posOffset>-233045</wp:posOffset>
             </wp:positionH>
             <wp:positionV relativeFrom="paragraph">
-              <wp:posOffset>285115</wp:posOffset>
+              <wp:posOffset>977265</wp:posOffset>
             </wp:positionV>
-            <wp:extent cx="6209665" cy="5883275"/>
-            <wp:effectExtent l="0" t="0" r="635" b="3175"/>
+            <wp:extent cx="6209665" cy="4498975"/>
+            <wp:effectExtent l="0" t="0" r="635" b="0"/>
             <wp:wrapTight wrapText="bothSides">
               <wp:wrapPolygon edited="0">
                 <wp:start x="0" y="0"/>
-                <wp:lineTo x="0" y="21542"/>
-                <wp:lineTo x="21536" y="21542"/>
+                <wp:lineTo x="0" y="21493"/>
+                <wp:lineTo x="21536" y="21493"/>
                 <wp:lineTo x="21536" y="0"/>
                 <wp:lineTo x="0" y="0"/>
               </wp:wrapPolygon>
@@ -13176,7 +13246,7 @@
                   <pic:spPr>
                     <a:xfrm>
                       <a:off x="0" y="0"/>
-                      <a:ext cx="6209665" cy="5883275"/>
+                      <a:ext cx="6209665" cy="4498975"/>
                     </a:xfrm>
                     <a:prstGeom prst="rect">
                       <a:avLst/>
@@ -13197,7 +13267,7 @@
       <w:r>
         <w:t>Requirements Class Models</w:t>
       </w:r>
-      <w:bookmarkEnd w:id="31"/>
+      <w:bookmarkEnd w:id="27"/>
     </w:p>
     <w:p>
       <w:r>
@@ -13212,12 +13282,12 @@
           <w:numId w:val="27"/>
         </w:numPr>
       </w:pPr>
-      <w:bookmarkStart w:id="32" w:name="_Toc443471080"/>
+      <w:bookmarkStart w:id="28" w:name="_Toc443471080"/>
       <w:r>
         <w:lastRenderedPageBreak/>
         <w:t>Prototype Description</w:t>
       </w:r>
-      <w:bookmarkEnd w:id="32"/>
+      <w:bookmarkEnd w:id="28"/>
     </w:p>
     <w:p>
       <w:pPr>
@@ -13286,14 +13356,27 @@
                             <w:r>
                               <w:t xml:space="preserve">Figure </w:t>
                             </w:r>
-                            <w:fldSimple w:instr=" SEQ Figure \* ARABIC ">
-                              <w:r>
-                                <w:rPr>
-                                  <w:noProof/>
-                                </w:rPr>
-                                <w:t>2</w:t>
-                              </w:r>
-                            </w:fldSimple>
+                            <w:r>
+                              <w:fldChar w:fldCharType="begin"/>
+                            </w:r>
+                            <w:r>
+                              <w:instrText xml:space="preserve"> SEQ Figure \* ARABIC </w:instrText>
+                            </w:r>
+                            <w:r>
+                              <w:fldChar w:fldCharType="separate"/>
+                            </w:r>
+                            <w:r>
+                              <w:rPr>
+                                <w:noProof/>
+                              </w:rPr>
+                              <w:t>2</w:t>
+                            </w:r>
+                            <w:r>
+                              <w:rPr>
+                                <w:noProof/>
+                              </w:rPr>
+                              <w:fldChar w:fldCharType="end"/>
+                            </w:r>
                             <w:r>
                               <w:t>: Splash Screen</w:t>
                             </w:r>
@@ -13415,14 +13498,27 @@
                             <w:r>
                               <w:t xml:space="preserve">Figure </w:t>
                             </w:r>
-                            <w:fldSimple w:instr=" SEQ Figure \* ARABIC ">
-                              <w:r>
-                                <w:rPr>
-                                  <w:noProof/>
-                                </w:rPr>
-                                <w:t>1</w:t>
-                              </w:r>
-                            </w:fldSimple>
+                            <w:r>
+                              <w:fldChar w:fldCharType="begin"/>
+                            </w:r>
+                            <w:r>
+                              <w:instrText xml:space="preserve"> SEQ Figure \* ARABIC </w:instrText>
+                            </w:r>
+                            <w:r>
+                              <w:fldChar w:fldCharType="separate"/>
+                            </w:r>
+                            <w:r>
+                              <w:rPr>
+                                <w:noProof/>
+                              </w:rPr>
+                              <w:t>1</w:t>
+                            </w:r>
+                            <w:r>
+                              <w:rPr>
+                                <w:noProof/>
+                              </w:rPr>
+                              <w:fldChar w:fldCharType="end"/>
+                            </w:r>
                             <w:r>
                               <w:t>: Main Map Screen</w:t>
                             </w:r>
@@ -13737,14 +13833,27 @@
                             <w:r>
                               <w:t xml:space="preserve">Figure </w:t>
                             </w:r>
-                            <w:fldSimple w:instr=" SEQ Figure \* ARABIC ">
-                              <w:r>
-                                <w:rPr>
-                                  <w:noProof/>
-                                </w:rPr>
-                                <w:t>4</w:t>
-                              </w:r>
-                            </w:fldSimple>
+                            <w:r>
+                              <w:fldChar w:fldCharType="begin"/>
+                            </w:r>
+                            <w:r>
+                              <w:instrText xml:space="preserve"> SEQ Figure \* ARABIC </w:instrText>
+                            </w:r>
+                            <w:r>
+                              <w:fldChar w:fldCharType="separate"/>
+                            </w:r>
+                            <w:r>
+                              <w:rPr>
+                                <w:noProof/>
+                              </w:rPr>
+                              <w:t>4</w:t>
+                            </w:r>
+                            <w:r>
+                              <w:rPr>
+                                <w:noProof/>
+                              </w:rPr>
+                              <w:fldChar w:fldCharType="end"/>
+                            </w:r>
                             <w:r>
                               <w:t>: Get Directions Example</w:t>
                             </w:r>
@@ -13866,14 +13975,27 @@
                             <w:r>
                               <w:t xml:space="preserve">Figure </w:t>
                             </w:r>
-                            <w:fldSimple w:instr=" SEQ Figure \* ARABIC ">
-                              <w:r>
-                                <w:rPr>
-                                  <w:noProof/>
-                                </w:rPr>
-                                <w:t>3</w:t>
-                              </w:r>
-                            </w:fldSimple>
+                            <w:r>
+                              <w:fldChar w:fldCharType="begin"/>
+                            </w:r>
+                            <w:r>
+                              <w:instrText xml:space="preserve"> SEQ Figure \* ARABIC </w:instrText>
+                            </w:r>
+                            <w:r>
+                              <w:fldChar w:fldCharType="separate"/>
+                            </w:r>
+                            <w:r>
+                              <w:rPr>
+                                <w:noProof/>
+                              </w:rPr>
+                              <w:t>3</w:t>
+                            </w:r>
+                            <w:r>
+                              <w:rPr>
+                                <w:noProof/>
+                              </w:rPr>
+                              <w:fldChar w:fldCharType="end"/>
+                            </w:r>
                             <w:r>
                               <w:t>: Bus Tracking Example</w:t>
                             </w:r>
@@ -14084,12 +14206,12 @@
           <w:numId w:val="27"/>
         </w:numPr>
       </w:pPr>
-      <w:bookmarkStart w:id="33" w:name="_Toc443471081"/>
+      <w:bookmarkStart w:id="29" w:name="_Toc443471081"/>
       <w:r>
         <w:lastRenderedPageBreak/>
         <w:t>Data Dictionary</w:t>
       </w:r>
-      <w:bookmarkEnd w:id="33"/>
+      <w:bookmarkEnd w:id="29"/>
     </w:p>
     <w:tbl>
       <w:tblPr>
@@ -16192,19 +16314,25 @@
           <w:numId w:val="27"/>
         </w:numPr>
       </w:pPr>
-      <w:bookmarkStart w:id="34" w:name="_Toc443471082"/>
+      <w:bookmarkStart w:id="30" w:name="_Toc443471082"/>
       <w:r>
         <w:lastRenderedPageBreak/>
         <w:t>Limitations and Constraints</w:t>
       </w:r>
-      <w:bookmarkEnd w:id="34"/>
+      <w:bookmarkEnd w:id="30"/>
     </w:p>
     <w:p>
       <w:pPr>
         <w:ind w:left="720"/>
       </w:pPr>
       <w:r>
-        <w:t>Due to the time constraints involved for this project, Atlas Prestige will be unable to hand-craft the routes for directions for the user. This task would have involved setting up countless anchor points on campus sidewalks and developing a path-finding algorithm. Due to the size of the campus, the task would have put the directions part of the project in jeopardy of never being completed. Due to this, this project will be using the Google Directions API. In general, Google Directions does not handle walking directions which are not on main roads very well. In efforts to improve the quality we will be hand-picking coordinates for point</w:t>
+        <w:t>Due to the time constraints involved for this project, Atlas Prestige will be unable to hand-craft the routes for directions for the user. This task would have involved setting up countless anchor points on campus sidewalks and developing a path-finding algorithm. Due to the size of the campus, the task would have put the directions part of the project in jeopardy of never being completed. Due to this, this project will be using the Google Directions API. In general, Google Directions does not handle walking directions which are not on main roads very well. In efforts to improve the quality</w:t>
+      </w:r>
+      <w:r>
+        <w:t>,</w:t>
+      </w:r>
+      <w:r>
+        <w:t xml:space="preserve"> we will be hand-picking coordinates for point</w:t>
       </w:r>
       <w:r>
         <w:t>s</w:t>
@@ -16243,12 +16371,12 @@
         </w:numPr>
         <w:ind w:left="450"/>
       </w:pPr>
-      <w:bookmarkStart w:id="35" w:name="_Toc443471083"/>
+      <w:bookmarkStart w:id="31" w:name="_Toc443471083"/>
       <w:r>
         <w:lastRenderedPageBreak/>
         <w:t>Non-functional Requirements</w:t>
       </w:r>
-      <w:bookmarkEnd w:id="35"/>
+      <w:bookmarkEnd w:id="31"/>
     </w:p>
     <w:p>
       <w:pPr>
@@ -16401,7 +16529,7 @@
       <w:pPr>
         <w:pStyle w:val="Heading2"/>
       </w:pPr>
-      <w:bookmarkStart w:id="36" w:name="_Toc443471084"/>
+      <w:bookmarkStart w:id="32" w:name="_Toc443471084"/>
       <w:r>
         <w:lastRenderedPageBreak/>
         <w:t xml:space="preserve">5. </w:t>
@@ -16409,22 +16537,36 @@
       <w:r>
         <w:t>Problems Encountered</w:t>
       </w:r>
-      <w:bookmarkEnd w:id="36"/>
+      <w:bookmarkEnd w:id="32"/>
     </w:p>
     <w:p>
       <w:pPr>
         <w:ind w:left="720"/>
       </w:pPr>
       <w:r>
-        <w:t xml:space="preserve">Our first official planning meeting was limited by one team member being sick. However, we were able to use Slack to communicate, and caught up between classes. </w:t>
+        <w:t>Our first official planning meeting was limited by one team member being sick. However, we were able to use Slack to communic</w:t>
       </w:r>
+      <w:r>
+        <w:t>ate</w:t>
+      </w:r>
+      <w:r>
+        <w:t xml:space="preserve"> and caught up between classes. </w:t>
+      </w:r>
+      <w:bookmarkStart w:id="33" w:name="_GoBack"/>
+      <w:bookmarkEnd w:id="33"/>
     </w:p>
     <w:p>
       <w:pPr>
         <w:ind w:left="720"/>
       </w:pPr>
       <w:r>
-        <w:t>The UNCW bus tracking system is fairly unreliable an</w:t>
+        <w:t>The UNCW bus tracking system is fairly unreliable</w:t>
+      </w:r>
+      <w:r>
+        <w:t>,</w:t>
+      </w:r>
+      <w:r>
+        <w:t xml:space="preserve"> an</w:t>
       </w:r>
       <w:r>
         <w:t>d several routes often do not show up. Unfortunately we cannot do anything about this since it relies on the individual buses’ GPS systems.</w:t>
@@ -16475,7 +16617,7 @@
       <w:pPr>
         <w:pStyle w:val="Heading2"/>
       </w:pPr>
-      <w:bookmarkStart w:id="37" w:name="_Toc443471085"/>
+      <w:bookmarkStart w:id="34" w:name="_Toc443471085"/>
       <w:r>
         <w:lastRenderedPageBreak/>
         <w:t xml:space="preserve">6. </w:t>
@@ -16483,7 +16625,7 @@
       <w:r>
         <w:t>Bibliography</w:t>
       </w:r>
-      <w:bookmarkEnd w:id="37"/>
+      <w:bookmarkEnd w:id="34"/>
     </w:p>
     <w:p/>
     <w:p>
@@ -16553,7 +16695,7 @@
       <w:rPr>
         <w:noProof/>
       </w:rPr>
-      <w:t>31</w:t>
+      <w:t>30</w:t>
     </w:r>
     <w:r>
       <w:fldChar w:fldCharType="end"/>
@@ -16615,14 +16757,27 @@
     <w:r>
       <w:instrText xml:space="preserve"> If </w:instrText>
     </w:r>
-    <w:fldSimple w:instr=" STYLEREF “Heading 1”  ">
-      <w:r>
-        <w:rPr>
-          <w:noProof/>
-        </w:rPr>
-        <w:instrText>Requirements/Analysis Models</w:instrText>
-      </w:r>
-    </w:fldSimple>
+    <w:r>
+      <w:fldChar w:fldCharType="begin"/>
+    </w:r>
+    <w:r>
+      <w:instrText xml:space="preserve"> STYLEREF “Heading 1”  </w:instrText>
+    </w:r>
+    <w:r>
+      <w:fldChar w:fldCharType="separate"/>
+    </w:r>
+    <w:r>
+      <w:rPr>
+        <w:noProof/>
+      </w:rPr>
+      <w:instrText>Requirements/Analysis Models</w:instrText>
+    </w:r>
+    <w:r>
+      <w:rPr>
+        <w:noProof/>
+      </w:rPr>
+      <w:fldChar w:fldCharType="end"/>
+    </w:r>
     <w:r>
       <w:instrText>&lt;&gt; “Error*” “</w:instrText>
     </w:r>
@@ -35692,7 +35847,7 @@
 </file>
 
 <file path=customXml/itemProps4.xml><?xml version="1.0" encoding="utf-8"?>
-<ds:datastoreItem xmlns:ds="http://schemas.openxmlformats.org/officeDocument/2006/customXml" ds:itemID="{B6E83A60-5947-4A1A-9575-26AE87C0612C}">
+<ds:datastoreItem xmlns:ds="http://schemas.openxmlformats.org/officeDocument/2006/customXml" ds:itemID="{94FEC21E-F55E-4D6B-B339-1D0A10D69A35}">
   <ds:schemaRefs>
     <ds:schemaRef ds:uri="http://schemas.openxmlformats.org/officeDocument/2006/bibliography"/>
   </ds:schemaRefs>

</xml_diff>